<commit_message>
Adds form to be used to create the letter
</commit_message>
<xml_diff>
--- a/claim letter(2015).docx
+++ b/claim letter(2015).docx
@@ -225,6 +225,7 @@
       <w:r>
         <w:rPr>
           <w:sz w:val="22"/>
+          <w:highlight w:val="yellow"/>
         </w:rPr>
         <w:t>Acme Service Department</w:t>
       </w:r>
@@ -237,8 +238,15 @@
       <w:r>
         <w:rPr>
           <w:sz w:val="22"/>
-        </w:rPr>
-        <w:t xml:space="preserve">No. </w:t>
+          <w:highlight w:val="yellow"/>
+        </w:rPr>
+        <w:t>No</w:t>
+      </w:r>
+      <w:r>
+        <w:rPr>
+          <w:sz w:val="22"/>
+        </w:rPr>
+        <w:t xml:space="preserve">. </w:t>
       </w:r>
       <w:r>
         <w:rPr>
@@ -264,6 +272,7 @@
         </w:numPr>
         <w:rPr>
           <w:sz w:val="22"/>
+          <w:highlight w:val="yellow"/>
         </w:rPr>
       </w:pPr>
       <w:r>
@@ -300,7 +309,20 @@
         <w:rPr>
           <w:sz w:val="22"/>
         </w:rPr>
-        <w:t xml:space="preserve"> Acme’s computer caught on fire 1 week after purchase. Want to be reimbursed for damage to my house. </w:t>
+        <w:t xml:space="preserve"> </w:t>
+      </w:r>
+      <w:r>
+        <w:rPr>
+          <w:sz w:val="22"/>
+          <w:highlight w:val="yellow"/>
+        </w:rPr>
+        <w:t>Acme’s computer caught on fire 1 week after purchase. Want to be reimbursed for damage to my house.</w:t>
+      </w:r>
+      <w:r>
+        <w:rPr>
+          <w:sz w:val="22"/>
+        </w:rPr>
+        <w:t xml:space="preserve"> </w:t>
       </w:r>
       <w:r>
         <w:rPr>
@@ -312,7 +334,14 @@
         <w:rPr>
           <w:sz w:val="22"/>
         </w:rPr>
-        <w:t xml:space="preserve"> Their product was defective.</w:t>
+        <w:t xml:space="preserve"> </w:t>
+      </w:r>
+      <w:r>
+        <w:rPr>
+          <w:sz w:val="22"/>
+          <w:highlight w:val="yellow"/>
+        </w:rPr>
+        <w:t>Their product was defective.</w:t>
       </w:r>
     </w:p>
     <w:p>
@@ -331,6 +360,7 @@
         </w:numPr>
         <w:rPr>
           <w:sz w:val="22"/>
+          <w:highlight w:val="yellow"/>
         </w:rPr>
       </w:pPr>
       <w:r>
@@ -342,8 +372,15 @@
       <w:r>
         <w:rPr>
           <w:sz w:val="22"/>
-        </w:rPr>
-        <w:t xml:space="preserve">Replacement of the computer and reimbursement of damages not covered by my insurance. </w:t>
+          <w:highlight w:val="yellow"/>
+        </w:rPr>
+        <w:t>Replacement of the computer and reimbursement of damages not covered by my insurance.</w:t>
+      </w:r>
+      <w:r>
+        <w:rPr>
+          <w:sz w:val="22"/>
+        </w:rPr>
+        <w:t xml:space="preserve"> </w:t>
       </w:r>
       <w:r>
         <w:rPr>
@@ -360,6 +397,7 @@
       <w:r>
         <w:rPr>
           <w:sz w:val="22"/>
+          <w:highlight w:val="yellow"/>
         </w:rPr>
         <w:t>It is reasonable that their product would not catch on fire.</w:t>
       </w:r>
@@ -379,7 +417,14 @@
         <w:rPr>
           <w:sz w:val="22"/>
         </w:rPr>
-        <w:t xml:space="preserve"> Holding onto it before finding out how they wish to deal with the issue.</w:t>
+        <w:t xml:space="preserve"> </w:t>
+      </w:r>
+      <w:r>
+        <w:rPr>
+          <w:sz w:val="22"/>
+          <w:highlight w:val="yellow"/>
+        </w:rPr>
+        <w:t>Holding onto it before finding out how they wish to deal with the issue.</w:t>
       </w:r>
     </w:p>
     <w:p>
@@ -389,6 +434,8 @@
           <w:sz w:val="22"/>
         </w:rPr>
       </w:pPr>
+      <w:bookmarkStart w:id="0" w:name="_GoBack"/>
+      <w:bookmarkEnd w:id="0"/>
     </w:p>
     <w:p>
       <w:pPr>
@@ -449,7 +496,25 @@
         <w:rPr>
           <w:sz w:val="22"/>
         </w:rPr>
-        <w:t>Computer caught on fire under normal use.</w:t>
+        <w:t xml:space="preserve">Computer caught on fire under normal </w:t>
+      </w:r>
+      <w:r>
+        <w:rPr>
+          <w:sz w:val="22"/>
+        </w:rPr>
+        <w:t>use.</w:t>
+      </w:r>
+      <w:r>
+        <w:rPr>
+          <w:sz w:val="22"/>
+        </w:rPr>
+        <w:t xml:space="preserve"> Computer</w:t>
+      </w:r>
+      <w:r>
+        <w:rPr>
+          <w:sz w:val="22"/>
+        </w:rPr>
+        <w:t xml:space="preserve"> caused damage to my desk and caused smoke damage to my walls and ceiling.</w:t>
       </w:r>
     </w:p>
     <w:p>
@@ -467,7 +532,25 @@
         <w:rPr>
           <w:sz w:val="22"/>
         </w:rPr>
-        <w:t>Computer caused damage to my desk and caused smoke damage to my walls and ceiling.</w:t>
+        <w:t xml:space="preserve">Sent claim to </w:t>
+      </w:r>
+      <w:r>
+        <w:rPr>
+          <w:sz w:val="22"/>
+        </w:rPr>
+        <w:t>Home owner’</w:t>
+      </w:r>
+      <w:r>
+        <w:rPr>
+          <w:sz w:val="22"/>
+        </w:rPr>
+        <w:t>s insurance which has</w:t>
+      </w:r>
+      <w:r>
+        <w:rPr>
+          <w:sz w:val="22"/>
+        </w:rPr>
+        <w:t xml:space="preserve"> a $500 deductible.</w:t>
       </w:r>
     </w:p>
     <w:p>
@@ -485,28 +568,8 @@
         <w:rPr>
           <w:sz w:val="22"/>
         </w:rPr>
-        <w:t>Home owner’s insurance has a $500 deductible.</w:t>
-      </w:r>
-    </w:p>
-    <w:p>
-      <w:pPr>
-        <w:pStyle w:val="ListParagraph"/>
-        <w:numPr>
-          <w:ilvl w:val="0"/>
-          <w:numId w:val="9"/>
-        </w:numPr>
-        <w:rPr>
-          <w:sz w:val="22"/>
-        </w:rPr>
-      </w:pPr>
-      <w:r>
-        <w:rPr>
-          <w:sz w:val="22"/>
-        </w:rPr>
         <w:t>Asking for replacement of computer with a comparable model or refund and the $500.00 to cover my expenses.</w:t>
       </w:r>
-      <w:bookmarkStart w:id="0" w:name="_GoBack"/>
-      <w:bookmarkEnd w:id="0"/>
     </w:p>
     <w:p>
       <w:pPr>

</xml_diff>